<commit_message>
This is deleted data
</commit_message>
<xml_diff>
--- a/testCode.docx
+++ b/testCode.docx
@@ -25,11 +25,6 @@
       <w:proofErr w:type="spellEnd"/>
     </w:p>
     <w:p/>
-    <w:p>
-      <w:r>
-        <w:t>hi this is Mohammad</w:t>
-      </w:r>
-    </w:p>
     <w:p/>
     <w:p>
       <w:r>

</xml_diff>